<commit_message>
added memory alignment and sse test
</commit_message>
<xml_diff>
--- a/Docs/CoPerf-LinearReads-Multiple-Streams.docx
+++ b/Docs/CoPerf-LinearReads-Multiple-Streams.docx
@@ -1169,8 +1169,10 @@
       </w:pPr>
       <w:r>
         <w:rPr>
-          <w:sz w:val="24"/>
-          <w:szCs w:val="24"/>
+          <w:noProof/>
+          <w:sz w:val="24"/>
+          <w:szCs w:val="24"/>
+          <w:lang w:val="en-CA" w:eastAsia="en-CA"/>
         </w:rPr>
         <w:drawing>
           <wp:inline distT="0" distB="0" distL="0" distR="0">
@@ -2239,6 +2241,10 @@
         <w:keepNext/>
       </w:pPr>
       <w:r>
+        <w:rPr>
+          <w:noProof/>
+          <w:lang w:val="en-CA" w:eastAsia="en-CA"/>
+        </w:rPr>
         <w:lastRenderedPageBreak/>
         <w:drawing>
           <wp:inline distT="0" distB="0" distL="0" distR="0">
@@ -2403,6 +2409,10 @@
         <w:keepNext/>
       </w:pPr>
       <w:r>
+        <w:rPr>
+          <w:noProof/>
+          <w:lang w:val="en-CA" w:eastAsia="en-CA"/>
+        </w:rPr>
         <w:lastRenderedPageBreak/>
         <w:drawing>
           <wp:inline distT="0" distB="0" distL="0" distR="0">
@@ -2881,6 +2891,18 @@
       <w:u w:val="single"/>
     </w:rPr>
   </w:style>
+  <w:style w:type="character" w:styleId="FollowedHyperlink">
+    <w:name w:val="FollowedHyperlink"/>
+    <w:basedOn w:val="DefaultParagraphFont"/>
+    <w:uiPriority w:val="99"/>
+    <w:semiHidden/>
+    <w:unhideWhenUsed/>
+    <w:rsid w:val="00272DAA"/>
+    <w:rPr>
+      <w:color w:val="000000"/>
+      <w:u w:val="single"/>
+    </w:rPr>
+  </w:style>
 </w:styles>
 </file>
 
@@ -2917,16 +2939,16 @@
                 <c:formatCode>General</c:formatCode>
                 <c:ptCount val="19"/>
                 <c:pt idx="0">
-                  <c:v>9.3890000000000015E-2</c:v>
+                  <c:v>9.3890000000000057E-2</c:v>
                 </c:pt>
                 <c:pt idx="1">
-                  <c:v>9.5828000000000038E-2</c:v>
+                  <c:v>9.5828000000000066E-2</c:v>
                 </c:pt>
                 <c:pt idx="2">
-                  <c:v>9.3602000000000019E-2</c:v>
+                  <c:v>9.3602000000000074E-2</c:v>
                 </c:pt>
                 <c:pt idx="3">
-                  <c:v>9.5502000000000017E-2</c:v>
+                  <c:v>9.5502000000000045E-2</c:v>
                 </c:pt>
                 <c:pt idx="4">
                   <c:v>9.2093000000000022E-2</c:v>
@@ -2935,43 +2957,43 @@
                   <c:v>9.2642000000000002E-2</c:v>
                 </c:pt>
                 <c:pt idx="6">
-                  <c:v>9.4328000000000037E-2</c:v>
+                  <c:v>9.4328000000000065E-2</c:v>
                 </c:pt>
                 <c:pt idx="7">
-                  <c:v>9.3732000000000038E-2</c:v>
+                  <c:v>9.3732000000000065E-2</c:v>
                 </c:pt>
                 <c:pt idx="8">
-                  <c:v>9.353600000000005E-2</c:v>
+                  <c:v>9.3536000000000119E-2</c:v>
                 </c:pt>
                 <c:pt idx="9">
-                  <c:v>9.409500000000004E-2</c:v>
+                  <c:v>9.4095000000000081E-2</c:v>
                 </c:pt>
                 <c:pt idx="10">
-                  <c:v>9.4300000000000023E-2</c:v>
+                  <c:v>9.4300000000000037E-2</c:v>
                 </c:pt>
                 <c:pt idx="11">
-                  <c:v>9.2866000000000004E-2</c:v>
+                  <c:v>9.2866000000000032E-2</c:v>
                 </c:pt>
                 <c:pt idx="12">
-                  <c:v>9.3751000000000029E-2</c:v>
+                  <c:v>9.3751000000000098E-2</c:v>
                 </c:pt>
                 <c:pt idx="13">
-                  <c:v>9.4002000000000016E-2</c:v>
+                  <c:v>9.4002000000000044E-2</c:v>
                 </c:pt>
                 <c:pt idx="14">
                   <c:v>9.2093000000000022E-2</c:v>
                 </c:pt>
                 <c:pt idx="15">
-                  <c:v>9.2614000000000016E-2</c:v>
+                  <c:v>9.2614000000000044E-2</c:v>
                 </c:pt>
                 <c:pt idx="16">
-                  <c:v>9.172000000000001E-2</c:v>
+                  <c:v>9.1720000000000051E-2</c:v>
                 </c:pt>
                 <c:pt idx="17">
                   <c:v>9.2512000000000011E-2</c:v>
                 </c:pt>
                 <c:pt idx="18">
-                  <c:v>9.3583000000000013E-2</c:v>
+                  <c:v>9.3583000000000041E-2</c:v>
                 </c:pt>
               </c:numCache>
             </c:numRef>
@@ -3001,61 +3023,61 @@
                 <c:formatCode>General</c:formatCode>
                 <c:ptCount val="19"/>
                 <c:pt idx="0">
-                  <c:v>8.8013000000000022E-2</c:v>
+                  <c:v>8.8013000000000036E-2</c:v>
                 </c:pt>
                 <c:pt idx="1">
-                  <c:v>8.7175000000000002E-2</c:v>
+                  <c:v>8.7175000000000016E-2</c:v>
                 </c:pt>
                 <c:pt idx="2">
-                  <c:v>8.7455000000000005E-2</c:v>
+                  <c:v>8.7455000000000047E-2</c:v>
                 </c:pt>
                 <c:pt idx="3">
-                  <c:v>8.7455000000000005E-2</c:v>
+                  <c:v>8.7455000000000047E-2</c:v>
                 </c:pt>
                 <c:pt idx="4">
-                  <c:v>8.7175000000000002E-2</c:v>
+                  <c:v>8.7175000000000016E-2</c:v>
                 </c:pt>
                 <c:pt idx="5">
-                  <c:v>8.7175000000000002E-2</c:v>
+                  <c:v>8.7175000000000016E-2</c:v>
                 </c:pt>
                 <c:pt idx="6">
-                  <c:v>8.7455000000000005E-2</c:v>
+                  <c:v>8.7455000000000047E-2</c:v>
                 </c:pt>
                 <c:pt idx="7">
-                  <c:v>8.7455000000000005E-2</c:v>
+                  <c:v>8.7455000000000047E-2</c:v>
                 </c:pt>
                 <c:pt idx="8">
-                  <c:v>8.7455000000000005E-2</c:v>
+                  <c:v>8.7455000000000047E-2</c:v>
                 </c:pt>
                 <c:pt idx="9">
-                  <c:v>8.7455000000000005E-2</c:v>
+                  <c:v>8.7455000000000047E-2</c:v>
                 </c:pt>
                 <c:pt idx="10">
-                  <c:v>8.7175000000000002E-2</c:v>
+                  <c:v>8.7175000000000016E-2</c:v>
                 </c:pt>
                 <c:pt idx="11">
-                  <c:v>8.7175000000000002E-2</c:v>
+                  <c:v>8.7175000000000016E-2</c:v>
                 </c:pt>
                 <c:pt idx="12">
-                  <c:v>8.7455000000000005E-2</c:v>
+                  <c:v>8.7455000000000047E-2</c:v>
                 </c:pt>
                 <c:pt idx="13">
-                  <c:v>8.6896000000000015E-2</c:v>
+                  <c:v>8.6896000000000043E-2</c:v>
                 </c:pt>
                 <c:pt idx="14">
-                  <c:v>8.7455000000000005E-2</c:v>
+                  <c:v>8.7455000000000047E-2</c:v>
                 </c:pt>
                 <c:pt idx="15">
-                  <c:v>8.7175000000000002E-2</c:v>
+                  <c:v>8.7175000000000016E-2</c:v>
                 </c:pt>
                 <c:pt idx="16">
-                  <c:v>8.7175000000000002E-2</c:v>
+                  <c:v>8.7175000000000016E-2</c:v>
                 </c:pt>
                 <c:pt idx="17">
-                  <c:v>8.7175000000000002E-2</c:v>
+                  <c:v>8.7175000000000016E-2</c:v>
                 </c:pt>
                 <c:pt idx="18">
-                  <c:v>8.7175000000000002E-2</c:v>
+                  <c:v>8.7175000000000016E-2</c:v>
                 </c:pt>
               </c:numCache>
             </c:numRef>
@@ -3085,22 +3107,22 @@
                 <c:formatCode>General</c:formatCode>
                 <c:ptCount val="19"/>
                 <c:pt idx="0">
-                  <c:v>9.9469000000000002E-2</c:v>
+                  <c:v>9.946900000000003E-2</c:v>
                 </c:pt>
                 <c:pt idx="1">
-                  <c:v>0.11092500000000001</c:v>
+                  <c:v>0.11092500000000005</c:v>
                 </c:pt>
                 <c:pt idx="2">
-                  <c:v>0.12266000000000003</c:v>
+                  <c:v>0.12266000000000007</c:v>
                 </c:pt>
                 <c:pt idx="3">
                   <c:v>0.13914499999999999</c:v>
                 </c:pt>
                 <c:pt idx="4">
-                  <c:v>9.8631000000000038E-2</c:v>
+                  <c:v>9.863100000000008E-2</c:v>
                 </c:pt>
                 <c:pt idx="5">
-                  <c:v>0.10114600000000001</c:v>
+                  <c:v>0.10114600000000004</c:v>
                 </c:pt>
                 <c:pt idx="6">
                   <c:v>0.13216</c:v>
@@ -3115,13 +3137,13 @@
                   <c:v>0.10394</c:v>
                 </c:pt>
                 <c:pt idx="10">
-                  <c:v>0.10086600000000001</c:v>
+                  <c:v>0.10086600000000004</c:v>
                 </c:pt>
                 <c:pt idx="11">
-                  <c:v>0.10310100000000001</c:v>
+                  <c:v>0.10310100000000004</c:v>
                 </c:pt>
                 <c:pt idx="12">
-                  <c:v>0.10477800000000001</c:v>
+                  <c:v>0.10477800000000002</c:v>
                 </c:pt>
                 <c:pt idx="13">
                   <c:v>0.11455700000000001</c:v>
@@ -3130,40 +3152,40 @@
                   <c:v>0.10030699999999998</c:v>
                 </c:pt>
                 <c:pt idx="15">
-                  <c:v>0.10142500000000002</c:v>
+                  <c:v>0.10142500000000004</c:v>
                 </c:pt>
                 <c:pt idx="16">
-                  <c:v>0.10226300000000003</c:v>
+                  <c:v>0.10226300000000008</c:v>
                 </c:pt>
                 <c:pt idx="17">
                   <c:v>0.10421900000000002</c:v>
                 </c:pt>
                 <c:pt idx="18">
-                  <c:v>0.114278</c:v>
+                  <c:v>0.11427800000000002</c:v>
                 </c:pt>
               </c:numCache>
             </c:numRef>
           </c:val>
         </c:ser>
         <c:marker val="1"/>
-        <c:axId val="183659136"/>
-        <c:axId val="183746944"/>
+        <c:axId val="81230464"/>
+        <c:axId val="81244544"/>
       </c:lineChart>
       <c:catAx>
-        <c:axId val="183659136"/>
+        <c:axId val="81230464"/>
         <c:scaling>
           <c:orientation val="minMax"/>
         </c:scaling>
         <c:axPos val="b"/>
         <c:tickLblPos val="nextTo"/>
-        <c:crossAx val="183746944"/>
+        <c:crossAx val="81244544"/>
         <c:crosses val="autoZero"/>
         <c:auto val="1"/>
         <c:lblAlgn val="ctr"/>
         <c:lblOffset val="100"/>
       </c:catAx>
       <c:valAx>
-        <c:axId val="183746944"/>
+        <c:axId val="81244544"/>
         <c:scaling>
           <c:orientation val="minMax"/>
         </c:scaling>
@@ -3171,7 +3193,7 @@
         <c:majorGridlines/>
         <c:numFmt formatCode="General" sourceLinked="1"/>
         <c:tickLblPos val="nextTo"/>
-        <c:crossAx val="183659136"/>
+        <c:crossAx val="81230464"/>
         <c:crosses val="autoZero"/>
         <c:crossBetween val="between"/>
       </c:valAx>
@@ -3218,25 +3240,25 @@
                 <c:formatCode>General</c:formatCode>
                 <c:ptCount val="19"/>
                 <c:pt idx="0">
-                  <c:v>0.23489800000000002</c:v>
+                  <c:v>0.23489800000000008</c:v>
                 </c:pt>
                 <c:pt idx="1">
-                  <c:v>0.15543400000000002</c:v>
+                  <c:v>0.15543400000000013</c:v>
                 </c:pt>
                 <c:pt idx="2">
-                  <c:v>0.17820600000000003</c:v>
+                  <c:v>0.17820600000000009</c:v>
                 </c:pt>
                 <c:pt idx="3">
-                  <c:v>0.16493400000000003</c:v>
+                  <c:v>0.16493400000000008</c:v>
                 </c:pt>
                 <c:pt idx="4">
-                  <c:v>0.15574200000000002</c:v>
+                  <c:v>0.15574200000000013</c:v>
                 </c:pt>
                 <c:pt idx="5">
-                  <c:v>0.14840300000000003</c:v>
+                  <c:v>0.14840300000000009</c:v>
                 </c:pt>
                 <c:pt idx="6">
-                  <c:v>0.14725700000000003</c:v>
+                  <c:v>0.14725700000000008</c:v>
                 </c:pt>
                 <c:pt idx="7">
                   <c:v>0.14438899999999999</c:v>
@@ -3245,31 +3267,31 @@
                   <c:v>0.14208799999999999</c:v>
                 </c:pt>
                 <c:pt idx="9">
-                  <c:v>0.20721800000000004</c:v>
+                  <c:v>0.20721800000000012</c:v>
                 </c:pt>
                 <c:pt idx="10">
                   <c:v>0.14077500000000001</c:v>
                 </c:pt>
                 <c:pt idx="11">
-                  <c:v>0.13973200000000002</c:v>
+                  <c:v>0.13973200000000008</c:v>
                 </c:pt>
                 <c:pt idx="12">
                   <c:v>0.14119399999999999</c:v>
                 </c:pt>
                 <c:pt idx="13">
-                  <c:v>0.14003900000000002</c:v>
+                  <c:v>0.14003900000000008</c:v>
                 </c:pt>
                 <c:pt idx="14">
-                  <c:v>0.14031900000000003</c:v>
+                  <c:v>0.14031900000000008</c:v>
                 </c:pt>
                 <c:pt idx="15">
                   <c:v>0.14060700000000001</c:v>
                 </c:pt>
                 <c:pt idx="16">
-                  <c:v>0.14289800000000003</c:v>
+                  <c:v>0.14289800000000008</c:v>
                 </c:pt>
                 <c:pt idx="17">
-                  <c:v>0.14551600000000003</c:v>
+                  <c:v>0.14551600000000009</c:v>
                 </c:pt>
                 <c:pt idx="18">
                   <c:v>0.14610200000000001</c:v>
@@ -3302,19 +3324,19 @@
                 <c:formatCode>General</c:formatCode>
                 <c:ptCount val="19"/>
                 <c:pt idx="0">
-                  <c:v>0.21933500000000003</c:v>
+                  <c:v>0.21933500000000009</c:v>
                 </c:pt>
                 <c:pt idx="1">
-                  <c:v>0.14641000000000004</c:v>
+                  <c:v>0.14641000000000012</c:v>
                 </c:pt>
                 <c:pt idx="2">
                   <c:v>0.169321</c:v>
                 </c:pt>
                 <c:pt idx="3">
-                  <c:v>0.15926200000000001</c:v>
+                  <c:v>0.15926200000000007</c:v>
                 </c:pt>
                 <c:pt idx="4">
-                  <c:v>0.15004200000000004</c:v>
+                  <c:v>0.15004200000000009</c:v>
                 </c:pt>
                 <c:pt idx="5">
                   <c:v>0.14333599999999999</c:v>
@@ -3335,7 +3357,7 @@
                   <c:v>0.13523299999999999</c:v>
                 </c:pt>
                 <c:pt idx="11">
-                  <c:v>0.13467399999999996</c:v>
+                  <c:v>0.1346739999999999</c:v>
                 </c:pt>
                 <c:pt idx="12">
                   <c:v>0.13495399999999999</c:v>
@@ -3350,7 +3372,7 @@
                   <c:v>0.13188</c:v>
                 </c:pt>
                 <c:pt idx="16">
-                  <c:v>0.13579200000000002</c:v>
+                  <c:v>0.13579200000000008</c:v>
                 </c:pt>
                 <c:pt idx="17">
                   <c:v>0.13551299999999999</c:v>
@@ -3386,13 +3408,13 @@
                 <c:formatCode>General</c:formatCode>
                 <c:ptCount val="19"/>
                 <c:pt idx="0">
-                  <c:v>0.30986300000000006</c:v>
+                  <c:v>0.30986300000000017</c:v>
                 </c:pt>
                 <c:pt idx="1">
-                  <c:v>0.17351200000000003</c:v>
+                  <c:v>0.17351200000000008</c:v>
                 </c:pt>
                 <c:pt idx="2">
-                  <c:v>0.18636500000000003</c:v>
+                  <c:v>0.18636500000000009</c:v>
                 </c:pt>
                 <c:pt idx="3">
                   <c:v>0.17518900000000001</c:v>
@@ -3401,43 +3423,43 @@
                   <c:v>0.16289500000000001</c:v>
                 </c:pt>
                 <c:pt idx="5">
-                  <c:v>0.15814500000000004</c:v>
+                  <c:v>0.15814500000000009</c:v>
                 </c:pt>
                 <c:pt idx="6">
                   <c:v>0.182174</c:v>
                 </c:pt>
                 <c:pt idx="7">
-                  <c:v>0.15171800000000002</c:v>
+                  <c:v>0.15171800000000013</c:v>
                 </c:pt>
                 <c:pt idx="8">
-                  <c:v>0.16093900000000003</c:v>
+                  <c:v>0.16093900000000008</c:v>
                 </c:pt>
                 <c:pt idx="9">
-                  <c:v>0.24336400000000002</c:v>
+                  <c:v>0.24336400000000008</c:v>
                 </c:pt>
                 <c:pt idx="10">
-                  <c:v>0.14920400000000003</c:v>
+                  <c:v>0.14920400000000009</c:v>
                 </c:pt>
                 <c:pt idx="11">
-                  <c:v>0.14920400000000003</c:v>
+                  <c:v>0.14920400000000009</c:v>
                 </c:pt>
                 <c:pt idx="12">
-                  <c:v>0.15926200000000001</c:v>
+                  <c:v>0.15926200000000007</c:v>
                 </c:pt>
                 <c:pt idx="13">
-                  <c:v>0.14696800000000002</c:v>
+                  <c:v>0.14696800000000013</c:v>
                 </c:pt>
                 <c:pt idx="14">
-                  <c:v>0.15479200000000004</c:v>
+                  <c:v>0.15479200000000012</c:v>
                 </c:pt>
                 <c:pt idx="15">
-                  <c:v>0.15758600000000003</c:v>
+                  <c:v>0.15758600000000009</c:v>
                 </c:pt>
                 <c:pt idx="16">
-                  <c:v>0.15730700000000003</c:v>
+                  <c:v>0.15730700000000009</c:v>
                 </c:pt>
                 <c:pt idx="17">
-                  <c:v>0.16904200000000003</c:v>
+                  <c:v>0.16904200000000008</c:v>
                 </c:pt>
                 <c:pt idx="18">
                   <c:v>0.17239499999999999</c:v>
@@ -3447,24 +3469,24 @@
           </c:val>
         </c:ser>
         <c:marker val="1"/>
-        <c:axId val="184016896"/>
-        <c:axId val="184018432"/>
+        <c:axId val="100858112"/>
+        <c:axId val="106341120"/>
       </c:lineChart>
       <c:catAx>
-        <c:axId val="184016896"/>
+        <c:axId val="100858112"/>
         <c:scaling>
           <c:orientation val="minMax"/>
         </c:scaling>
         <c:axPos val="b"/>
         <c:tickLblPos val="nextTo"/>
-        <c:crossAx val="184018432"/>
+        <c:crossAx val="106341120"/>
         <c:crosses val="autoZero"/>
         <c:auto val="1"/>
         <c:lblAlgn val="ctr"/>
         <c:lblOffset val="100"/>
       </c:catAx>
       <c:valAx>
-        <c:axId val="184018432"/>
+        <c:axId val="106341120"/>
         <c:scaling>
           <c:orientation val="minMax"/>
         </c:scaling>
@@ -3472,7 +3494,7 @@
         <c:majorGridlines/>
         <c:numFmt formatCode="General" sourceLinked="1"/>
         <c:tickLblPos val="nextTo"/>
-        <c:crossAx val="184016896"/>
+        <c:crossAx val="100858112"/>
         <c:crosses val="autoZero"/>
         <c:crossBetween val="between"/>
       </c:valAx>
@@ -3519,7 +3541,7 @@
                 <c:formatCode>General</c:formatCode>
                 <c:ptCount val="19"/>
                 <c:pt idx="0">
-                  <c:v>0.14594400000000002</c:v>
+                  <c:v>0.14594400000000013</c:v>
                 </c:pt>
                 <c:pt idx="1">
                   <c:v>0.144677</c:v>
@@ -3543,7 +3565,7 @@
                   <c:v>0.14052300000000001</c:v>
                 </c:pt>
                 <c:pt idx="8">
-                  <c:v>0.14040200000000003</c:v>
+                  <c:v>0.14040200000000008</c:v>
                 </c:pt>
                 <c:pt idx="9">
                   <c:v>0.198324</c:v>
@@ -3612,13 +3634,13 @@
                   <c:v>0.13439499999999999</c:v>
                 </c:pt>
                 <c:pt idx="3">
-                  <c:v>0.13467399999999996</c:v>
+                  <c:v>0.1346739999999999</c:v>
                 </c:pt>
                 <c:pt idx="4">
                   <c:v>0.13411600000000001</c:v>
                 </c:pt>
                 <c:pt idx="5">
-                  <c:v>0.13467399999999996</c:v>
+                  <c:v>0.1346739999999999</c:v>
                 </c:pt>
                 <c:pt idx="6">
                   <c:v>0.13383600000000001</c:v>
@@ -3642,22 +3664,22 @@
                   <c:v>0.14138000000000001</c:v>
                 </c:pt>
                 <c:pt idx="13">
-                  <c:v>0.14501300000000003</c:v>
+                  <c:v>0.14501300000000009</c:v>
                 </c:pt>
                 <c:pt idx="14">
-                  <c:v>0.14836500000000002</c:v>
+                  <c:v>0.14836500000000008</c:v>
                 </c:pt>
                 <c:pt idx="15">
-                  <c:v>0.15730700000000003</c:v>
+                  <c:v>0.15730700000000009</c:v>
                 </c:pt>
                 <c:pt idx="16">
-                  <c:v>0.16876200000000002</c:v>
+                  <c:v>0.16876200000000008</c:v>
                 </c:pt>
                 <c:pt idx="17">
-                  <c:v>0.14696800000000002</c:v>
+                  <c:v>0.14696800000000013</c:v>
                 </c:pt>
                 <c:pt idx="18">
-                  <c:v>0.21905600000000003</c:v>
+                  <c:v>0.21905600000000008</c:v>
                 </c:pt>
               </c:numCache>
             </c:numRef>
@@ -3696,10 +3718,10 @@
                   <c:v>0.16764499999999999</c:v>
                 </c:pt>
                 <c:pt idx="3">
-                  <c:v>0.15646800000000005</c:v>
+                  <c:v>0.15646800000000016</c:v>
                 </c:pt>
                 <c:pt idx="4">
-                  <c:v>0.15786500000000003</c:v>
+                  <c:v>0.15786500000000009</c:v>
                 </c:pt>
                 <c:pt idx="5">
                   <c:v>0.18077699999999999</c:v>
@@ -3708,25 +3730,25 @@
                   <c:v>0.161777</c:v>
                 </c:pt>
                 <c:pt idx="7">
-                  <c:v>0.15004200000000004</c:v>
+                  <c:v>0.15004200000000009</c:v>
                 </c:pt>
                 <c:pt idx="8">
-                  <c:v>0.15814500000000004</c:v>
+                  <c:v>0.15814500000000009</c:v>
                 </c:pt>
                 <c:pt idx="9">
-                  <c:v>0.24029100000000003</c:v>
+                  <c:v>0.24029100000000009</c:v>
                 </c:pt>
                 <c:pt idx="10">
-                  <c:v>0.17546800000000004</c:v>
+                  <c:v>0.17546800000000012</c:v>
                 </c:pt>
                 <c:pt idx="11">
-                  <c:v>0.15227700000000002</c:v>
+                  <c:v>0.15227700000000008</c:v>
                 </c:pt>
                 <c:pt idx="12">
-                  <c:v>0.15479200000000004</c:v>
+                  <c:v>0.15479200000000012</c:v>
                 </c:pt>
                 <c:pt idx="13">
-                  <c:v>0.15898300000000004</c:v>
+                  <c:v>0.15898300000000012</c:v>
                 </c:pt>
                 <c:pt idx="14">
                   <c:v>0.16261500000000001</c:v>
@@ -3738,7 +3760,7 @@
                   <c:v>0.198379</c:v>
                 </c:pt>
                 <c:pt idx="17">
-                  <c:v>0.17574700000000001</c:v>
+                  <c:v>0.17574700000000007</c:v>
                 </c:pt>
                 <c:pt idx="18">
                   <c:v>0.24057000000000001</c:v>
@@ -3748,24 +3770,24 @@
           </c:val>
         </c:ser>
         <c:marker val="1"/>
-        <c:axId val="184903936"/>
-        <c:axId val="188567936"/>
+        <c:axId val="171072128"/>
+        <c:axId val="171111552"/>
       </c:lineChart>
       <c:catAx>
-        <c:axId val="184903936"/>
+        <c:axId val="171072128"/>
         <c:scaling>
           <c:orientation val="minMax"/>
         </c:scaling>
         <c:axPos val="b"/>
         <c:tickLblPos val="nextTo"/>
-        <c:crossAx val="188567936"/>
+        <c:crossAx val="171111552"/>
         <c:crosses val="autoZero"/>
         <c:auto val="1"/>
         <c:lblAlgn val="ctr"/>
         <c:lblOffset val="100"/>
       </c:catAx>
       <c:valAx>
-        <c:axId val="188567936"/>
+        <c:axId val="171111552"/>
         <c:scaling>
           <c:orientation val="minMax"/>
         </c:scaling>
@@ -3773,7 +3795,7 @@
         <c:majorGridlines/>
         <c:numFmt formatCode="General" sourceLinked="1"/>
         <c:tickLblPos val="nextTo"/>
-        <c:crossAx val="184903936"/>
+        <c:crossAx val="171072128"/>
         <c:crosses val="autoZero"/>
         <c:crossBetween val="between"/>
       </c:valAx>

</xml_diff>